<commit_message>
Solved exercises from 4 to 7 from Arrays
</commit_message>
<xml_diff>
--- a/JS-Advanced/02-Arrays/02. JS-Advanced-Arrays-Exercise.docx
+++ b/JS-Advanced/02-Arrays/02. JS-Advanced-Arrays-Exercise.docx
@@ -2061,8 +2061,6 @@
           <w:highlight w:val="yellow"/>
         </w:rPr>
       </w:pPr>
-      <w:bookmarkStart w:id="0" w:name="_GoBack"/>
-      <w:bookmarkEnd w:id="0"/>
       <w:r>
         <w:rPr>
           <w:highlight w:val="yellow"/>
@@ -3183,10 +3181,14 @@
         <w:pStyle w:val="Heading2"/>
         <w:ind w:left="357" w:hanging="357"/>
         <w:rPr>
+          <w:highlight w:val="yellow"/>
           <w:lang w:val="bg-BG"/>
         </w:rPr>
       </w:pPr>
       <w:r>
+        <w:rPr>
+          <w:highlight w:val="yellow"/>
+        </w:rPr>
         <w:t>Rotate Array</w:t>
       </w:r>
     </w:p>
@@ -3871,10 +3873,14 @@
         <w:pStyle w:val="Heading2"/>
         <w:ind w:left="357" w:hanging="357"/>
         <w:rPr>
+          <w:highlight w:val="yellow"/>
           <w:lang w:val="bg-BG"/>
         </w:rPr>
       </w:pPr>
       <w:r>
+        <w:rPr>
+          <w:highlight w:val="yellow"/>
+        </w:rPr>
         <w:lastRenderedPageBreak/>
         <w:t>Extract Increasing Subsequence from an Array</w:t>
       </w:r>
@@ -3915,7 +3921,17 @@
           <w:sz w:val="24"/>
           <w:szCs w:val="24"/>
         </w:rPr>
-        <w:t>non-decreasing subsequence</w:t>
+        <w:t>non-dec</w:t>
+      </w:r>
+      <w:bookmarkStart w:id="0" w:name="_GoBack"/>
+      <w:bookmarkEnd w:id="0"/>
+      <w:r>
+        <w:rPr>
+          <w:b/>
+          <w:sz w:val="24"/>
+          <w:szCs w:val="24"/>
+        </w:rPr>
+        <w:t>reasing subsequence</w:t>
       </w:r>
       <w:r>
         <w:rPr>
@@ -16316,7 +16332,7 @@
                                               <a14:useLocalDpi xmlns:a14="http://schemas.microsoft.com/office/drawing/2010/main" val="0"/>
                                             </a:ext>
                                             <a:ext uri="{837473B0-CC2E-450A-ABE3-18F120FF3D39}">
-                                              <a1611:picAttrSrcUrl xmlns:a1611="http://schemas.microsoft.com/office/drawing/2016/11/main" xmlns:w16cid="http://schemas.microsoft.com/office/word/2016/wordml/cid" xmlns:w="http://schemas.openxmlformats.org/wordprocessingml/2006/main" xmlns:w10="urn:schemas-microsoft-com:office:word" xmlns:v="urn:schemas-microsoft-com:vml" xmlns:o="urn:schemas-microsoft-com:office:office" xmlns:am3d="http://schemas.microsoft.com/office/drawing/2017/model3d" xmlns:aink="http://schemas.microsoft.com/office/drawing/2016/ink" xmlns:cx8="http://schemas.microsoft.com/office/drawing/2016/5/14/chartex" xmlns:cx7="http://schemas.microsoft.com/office/drawing/2016/5/13/chartex" xmlns:cx6="http://schemas.microsoft.com/office/drawing/2016/5/12/chartex" xmlns:cx5="http://schemas.microsoft.com/office/drawing/2016/5/11/chartex" xmlns:cx4="http://schemas.microsoft.com/office/drawing/2016/5/10/chartex" xmlns:cx3="http://schemas.microsoft.com/office/drawing/2016/5/9/chartex" xmlns:cx2="http://schemas.microsoft.com/office/drawing/2015/10/21/chartex" xmlns="" r:id="rId9"/>
+                                              <a1611:picAttrSrcUrl xmlns="" xmlns:cx2="http://schemas.microsoft.com/office/drawing/2015/10/21/chartex" xmlns:cx3="http://schemas.microsoft.com/office/drawing/2016/5/9/chartex" xmlns:cx4="http://schemas.microsoft.com/office/drawing/2016/5/10/chartex" xmlns:cx5="http://schemas.microsoft.com/office/drawing/2016/5/11/chartex" xmlns:cx6="http://schemas.microsoft.com/office/drawing/2016/5/12/chartex" xmlns:cx7="http://schemas.microsoft.com/office/drawing/2016/5/13/chartex" xmlns:cx8="http://schemas.microsoft.com/office/drawing/2016/5/14/chartex" xmlns:aink="http://schemas.microsoft.com/office/drawing/2016/ink" xmlns:am3d="http://schemas.microsoft.com/office/drawing/2017/model3d" xmlns:o="urn:schemas-microsoft-com:office:office" xmlns:v="urn:schemas-microsoft-com:vml" xmlns:w10="urn:schemas-microsoft-com:office:word" xmlns:w="http://schemas.openxmlformats.org/wordprocessingml/2006/main" xmlns:w16cid="http://schemas.microsoft.com/office/word/2016/wordml/cid" xmlns:a1611="http://schemas.microsoft.com/office/drawing/2016/11/main" r:id="rId9"/>
                                             </a:ext>
                                           </a:extLst>
                                         </a:blip>
@@ -17493,7 +17509,7 @@
             </wp:anchor>
           </w:drawing>
         </mc:Choice>
-        <mc:Fallback xmlns:w16cid="http://schemas.microsoft.com/office/word/2016/wordml/cid" xmlns:am3d="http://schemas.microsoft.com/office/drawing/2017/model3d" xmlns:aink="http://schemas.microsoft.com/office/drawing/2016/ink" xmlns:cx8="http://schemas.microsoft.com/office/drawing/2016/5/14/chartex" xmlns:cx7="http://schemas.microsoft.com/office/drawing/2016/5/13/chartex" xmlns:cx6="http://schemas.microsoft.com/office/drawing/2016/5/12/chartex" xmlns:cx5="http://schemas.microsoft.com/office/drawing/2016/5/11/chartex" xmlns:cx4="http://schemas.microsoft.com/office/drawing/2016/5/10/chartex" xmlns:cx3="http://schemas.microsoft.com/office/drawing/2016/5/9/chartex" xmlns:cx2="http://schemas.microsoft.com/office/drawing/2015/10/21/chartex">
+        <mc:Fallback xmlns:cx2="http://schemas.microsoft.com/office/drawing/2015/10/21/chartex" xmlns:cx3="http://schemas.microsoft.com/office/drawing/2016/5/9/chartex" xmlns:cx4="http://schemas.microsoft.com/office/drawing/2016/5/10/chartex" xmlns:cx5="http://schemas.microsoft.com/office/drawing/2016/5/11/chartex" xmlns:cx6="http://schemas.microsoft.com/office/drawing/2016/5/12/chartex" xmlns:cx7="http://schemas.microsoft.com/office/drawing/2016/5/13/chartex" xmlns:cx8="http://schemas.microsoft.com/office/drawing/2016/5/14/chartex" xmlns:aink="http://schemas.microsoft.com/office/drawing/2016/ink" xmlns:am3d="http://schemas.microsoft.com/office/drawing/2017/model3d" xmlns:w16cid="http://schemas.microsoft.com/office/word/2016/wordml/cid">
           <w:pict>
             <v:line w14:anchorId="60BE7D18" id="Straight Connector 19" o:spid="_x0000_s1026" style="position:absolute;flip:y;z-index:251622400;visibility:visible;mso-wrap-style:square;mso-width-percent:0;mso-height-percent:0;mso-wrap-distance-left:9pt;mso-wrap-distance-top:0;mso-wrap-distance-right:9pt;mso-wrap-distance-bottom:0;mso-position-horizontal:absolute;mso-position-horizontal-relative:text;mso-position-vertical:absolute;mso-position-vertical-relative:text;mso-width-percent:0;mso-height-percent:0;mso-width-relative:page;mso-height-relative:page" from="-.1pt,5.2pt" to="520.7pt,5.2pt" o:gfxdata="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" strokecolor="#974706 [1609]" strokeweight="1pt">
               <v:stroke endcap="round"/>
@@ -17599,7 +17615,7 @@
                               <w:sz w:val="18"/>
                               <w:szCs w:val="18"/>
                             </w:rPr>
-                            <w:t>8</w:t>
+                            <w:t>3</w:t>
                           </w:r>
                           <w:r>
                             <w:rPr>
@@ -17724,7 +17740,7 @@
                         <w:sz w:val="18"/>
                         <w:szCs w:val="18"/>
                       </w:rPr>
-                      <w:t>8</w:t>
+                      <w:t>3</w:t>
                     </w:r>
                     <w:r>
                       <w:rPr>
@@ -24217,7 +24233,7 @@
 </file>
 
 <file path=customXml/itemProps1.xml><?xml version="1.0" encoding="utf-8"?>
-<ds:datastoreItem xmlns:ds="http://schemas.openxmlformats.org/officeDocument/2006/customXml" ds:itemID="{F0B81C1A-4665-40F9-A75C-7E4BAAD1B797}">
+<ds:datastoreItem xmlns:ds="http://schemas.openxmlformats.org/officeDocument/2006/customXml" ds:itemID="{C6385D21-C840-42FC-BD50-45ACF63C33E6}">
   <ds:schemaRefs>
     <ds:schemaRef ds:uri="http://schemas.openxmlformats.org/officeDocument/2006/bibliography"/>
   </ds:schemaRefs>

</xml_diff>